<commit_message>
updated data selection section
</commit_message>
<xml_diff>
--- a/Lab 2/Lab 2 feedback.docx
+++ b/Lab 2/Lab 2 feedback.docx
@@ -30,32 +30,14 @@
     <w:p>
       <w:r>
         <w:rPr>
-          <w:highlight w:val="lightGray"/>
-        </w:rPr>
-        <w:t>Action</w:t>
-      </w:r>
-      <w:r>
-        <w:rPr>
-          <w:highlight w:val="lightGray"/>
-        </w:rPr>
-        <w:t xml:space="preserve"> (Jamie)</w:t>
-      </w:r>
-      <w:r>
-        <w:rPr>
-          <w:highlight w:val="lightGray"/>
-        </w:rPr>
-        <w:t xml:space="preserve">: </w:t>
-      </w:r>
-      <w:r>
-        <w:rPr>
-          <w:highlight w:val="lightGray"/>
-        </w:rPr>
-        <w:t>Update section headers to match</w:t>
-      </w:r>
-      <w:r>
-        <w:rPr>
-          <w:highlight w:val="lightGray"/>
-        </w:rPr>
+          <w:highlight w:val="green"/>
+        </w:rPr>
+        <w:t>done</w:t>
+      </w:r>
+      <w:r>
+        <w:t xml:space="preserve"> (Jamie): Update section headers to match</w:t>
+      </w:r>
+      <w:r>
         <w:t xml:space="preserve"> rubric</w:t>
       </w:r>
     </w:p>
@@ -183,9 +165,21 @@
     <w:p>
       <w:r>
         <w:rPr>
-          <w:highlight w:val="lightGray"/>
-        </w:rPr>
-        <w:t>Action(Jamie): Split Data Preparation into Data Preparation 1 and Data Preparation 2</w:t>
+          <w:highlight w:val="green"/>
+        </w:rPr>
+        <w:t>d</w:t>
+      </w:r>
+      <w:r>
+        <w:rPr>
+          <w:highlight w:val="green"/>
+        </w:rPr>
+        <w:t>one</w:t>
+      </w:r>
+      <w:r>
+        <w:t xml:space="preserve"> </w:t>
+      </w:r>
+      <w:r>
+        <w:t>(Jamie): Split Data Preparation into Data Preparation 1 and Data Preparation 2</w:t>
       </w:r>
     </w:p>
     <w:p>
@@ -242,14 +236,17 @@
     <w:p>
       <w:r>
         <w:rPr>
-          <w:highlight w:val="lightGray"/>
-        </w:rPr>
-        <w:t>Action(Jamie): Update</w:t>
-      </w:r>
-      <w:r>
-        <w:rPr>
-          <w:highlight w:val="lightGray"/>
-        </w:rPr>
+          <w:highlight w:val="green"/>
+        </w:rPr>
+        <w:t>done</w:t>
+      </w:r>
+      <w:r>
+        <w:t xml:space="preserve"> </w:t>
+      </w:r>
+      <w:r>
+        <w:t>(Jamie): Update</w:t>
+      </w:r>
+      <w:r>
         <w:t xml:space="preserve"> description</w:t>
       </w:r>
     </w:p>
@@ -295,9 +292,15 @@
     <w:p>
       <w:r>
         <w:rPr>
-          <w:highlight w:val="lightGray"/>
-        </w:rPr>
-        <w:t>Action(Jamie): Update description</w:t>
+          <w:highlight w:val="green"/>
+        </w:rPr>
+        <w:t>done</w:t>
+      </w:r>
+      <w:r>
+        <w:t xml:space="preserve"> </w:t>
+      </w:r>
+      <w:r>
+        <w:t>(Jamie): Update description</w:t>
       </w:r>
     </w:p>
     <w:p>

</xml_diff>

<commit_message>
updated data preparation section
</commit_message>
<xml_diff>
--- a/Lab 2/Lab 2 feedback.docx
+++ b/Lab 2/Lab 2 feedback.docx
@@ -52,6 +52,15 @@
       <w:r>
         <w:t xml:space="preserve"> Remove</w:t>
       </w:r>
+      <w:r>
+        <w:t xml:space="preserve"> – </w:t>
+      </w:r>
+      <w:r>
+        <w:rPr>
+          <w:highlight w:val="green"/>
+        </w:rPr>
+        <w:t>JV commented out</w:t>
+      </w:r>
     </w:p>
     <w:p>
       <w:pPr>
@@ -399,9 +408,15 @@
     <w:p>
       <w:r>
         <w:rPr>
-          <w:highlight w:val="lightGray"/>
-        </w:rPr>
-        <w:t>Action(Jamie): Reword</w:t>
+          <w:highlight w:val="green"/>
+        </w:rPr>
+        <w:t>done</w:t>
+      </w:r>
+      <w:r>
+        <w:t xml:space="preserve"> </w:t>
+      </w:r>
+      <w:r>
+        <w:t>(Jamie): Reword</w:t>
       </w:r>
     </w:p>
     <w:p>
@@ -434,9 +449,15 @@
     <w:p>
       <w:r>
         <w:rPr>
-          <w:highlight w:val="lightGray"/>
-        </w:rPr>
-        <w:t>Action(Jamie): Reword</w:t>
+          <w:highlight w:val="green"/>
+        </w:rPr>
+        <w:t>done</w:t>
+      </w:r>
+      <w:r>
+        <w:t xml:space="preserve"> </w:t>
+      </w:r>
+      <w:r>
+        <w:t>(Jamie): Reword</w:t>
       </w:r>
     </w:p>
     <w:p/>
@@ -470,9 +491,15 @@
     <w:p>
       <w:r>
         <w:rPr>
-          <w:highlight w:val="lightGray"/>
-        </w:rPr>
-        <w:t>Action(Jamie): Reword</w:t>
+          <w:highlight w:val="green"/>
+        </w:rPr>
+        <w:t>done</w:t>
+      </w:r>
+      <w:r>
+        <w:t xml:space="preserve"> </w:t>
+      </w:r>
+      <w:r>
+        <w:t>(Jamie): Reword</w:t>
       </w:r>
     </w:p>
     <w:p/>

</xml_diff>

<commit_message>
updated naive bayes spelling
</commit_message>
<xml_diff>
--- a/Lab 2/Lab 2 feedback.docx
+++ b/Lab 2/Lab 2 feedback.docx
@@ -1188,27 +1188,18 @@
       </w:pPr>
       <w:r>
         <w:rPr>
-          <w:highlight w:val="lightGray"/>
-        </w:rPr>
-        <w:t>Action(</w:t>
-      </w:r>
-      <w:r>
-        <w:rPr>
-          <w:highlight w:val="lightGray"/>
-        </w:rPr>
-        <w:t>Jamie): Updat</w:t>
-      </w:r>
-      <w:r>
-        <w:rPr>
-          <w:highlight w:val="lightGray"/>
-        </w:rPr>
-        <w:t xml:space="preserve">e </w:t>
-      </w:r>
-      <w:r>
-        <w:rPr>
-          <w:highlight w:val="lightGray"/>
-        </w:rPr>
-        <w:t>Naïve Bayes</w:t>
+          <w:highlight w:val="green"/>
+        </w:rPr>
+        <w:t>done</w:t>
+      </w:r>
+      <w:r>
+        <w:t xml:space="preserve"> </w:t>
+      </w:r>
+      <w:r>
+        <w:t>(Jamie): Updat</w:t>
+      </w:r>
+      <w:r>
+        <w:t>e Naïve Bayes</w:t>
       </w:r>
       <w:r>
         <w:t xml:space="preserve"> </w:t>

</xml_diff>

<commit_message>
Feedback doc and my sections in ipynb complete, except exceptional section
</commit_message>
<xml_diff>
--- a/Lab 2/Lab 2 feedback.docx
+++ b/Lab 2/Lab 2 feedback.docx
@@ -1116,28 +1116,49 @@
       </w:r>
     </w:p>
     <w:p>
-      <w:r>
-        <w:rPr>
+      <w:pPr>
+        <w:rPr>
+          <w:strike/>
+        </w:rPr>
+      </w:pPr>
+      <w:r>
+        <w:rPr>
+          <w:strike/>
           <w:highlight w:val="yellow"/>
         </w:rPr>
         <w:t>RECOMMENDATION</w:t>
       </w:r>
       <w:r>
-        <w:t xml:space="preserve"> </w:t>
-      </w:r>
-      <w:r>
+        <w:rPr>
+          <w:strike/>
+        </w:rPr>
+        <w:t xml:space="preserve"> </w:t>
+      </w:r>
+      <w:r>
+        <w:rPr>
+          <w:strike/>
+        </w:rPr>
         <w:t xml:space="preserve">Should each function have its own cell? cell 12 and </w:t>
       </w:r>
       <w:proofErr w:type="gramStart"/>
       <w:r>
+        <w:rPr>
+          <w:strike/>
+        </w:rPr>
         <w:t>13</w:t>
       </w:r>
       <w:proofErr w:type="gramEnd"/>
     </w:p>
     <w:p>
-      <w:proofErr w:type="gramStart"/>
-      <w:r>
-        <w:rPr>
+      <w:pPr>
+        <w:rPr>
+          <w:strike/>
+        </w:rPr>
+      </w:pPr>
+      <w:proofErr w:type="gramStart"/>
+      <w:r>
+        <w:rPr>
+          <w:strike/>
           <w:highlight w:val="lightGray"/>
         </w:rPr>
         <w:t>Action(</w:t>
@@ -1145,12 +1166,14 @@
       <w:proofErr w:type="gramEnd"/>
       <w:r>
         <w:rPr>
+          <w:strike/>
           <w:highlight w:val="lightGray"/>
         </w:rPr>
         <w:t>Thad):</w:t>
       </w:r>
       <w:r>
         <w:rPr>
+          <w:strike/>
           <w:highlight w:val="lightGray"/>
         </w:rPr>
         <w:t xml:space="preserve"> Split into multiple cells</w:t>
@@ -1196,24 +1219,40 @@
         <w:rPr>
           <w:b/>
           <w:bCs/>
+          <w:strike/>
         </w:rPr>
       </w:pPr>
       <w:r>
         <w:rPr>
           <w:b/>
           <w:bCs/>
+          <w:strike/>
         </w:rPr>
         <w:t>2.1 EVALUATION METRICS</w:t>
       </w:r>
     </w:p>
     <w:p>
-      <w:r>
+      <w:pPr>
+        <w:rPr>
+          <w:strike/>
+        </w:rPr>
+      </w:pPr>
+      <w:r>
+        <w:rPr>
+          <w:strike/>
+        </w:rPr>
         <w:t>[10 points]</w:t>
       </w:r>
     </w:p>
     <w:p>
-      <w:r>
-        <w:rPr>
+      <w:pPr>
+        <w:rPr>
+          <w:strike/>
+        </w:rPr>
+      </w:pPr>
+      <w:r>
+        <w:rPr>
+          <w:strike/>
           <w:highlight w:val="yellow"/>
         </w:rPr>
         <w:t xml:space="preserve">We are using too many </w:t>
@@ -1221,6 +1260,7 @@
       <w:proofErr w:type="gramStart"/>
       <w:r>
         <w:rPr>
+          <w:strike/>
           <w:highlight w:val="yellow"/>
         </w:rPr>
         <w:t>metrics in my opinion</w:t>
@@ -1228,6 +1268,7 @@
       <w:proofErr w:type="gramEnd"/>
       <w:r>
         <w:rPr>
+          <w:strike/>
           <w:highlight w:val="yellow"/>
         </w:rPr>
         <w:t xml:space="preserve">. I think we should stick to K-fold </w:t>
@@ -1235,6 +1276,7 @@
       <w:proofErr w:type="gramStart"/>
       <w:r>
         <w:rPr>
+          <w:strike/>
           <w:highlight w:val="yellow"/>
         </w:rPr>
         <w:t>CV</w:t>
@@ -1242,6 +1284,7 @@
       <w:proofErr w:type="gramEnd"/>
       <w:r>
         <w:rPr>
+          <w:strike/>
           <w:highlight w:val="yellow"/>
         </w:rPr>
         <w:t xml:space="preserve">, ROC curve, and Accuracy. Is K-fold </w:t>
@@ -1249,6 +1292,7 @@
       <w:proofErr w:type="gramStart"/>
       <w:r>
         <w:rPr>
+          <w:strike/>
           <w:highlight w:val="yellow"/>
         </w:rPr>
         <w:t>CV</w:t>
@@ -1256,22 +1300,35 @@
       <w:proofErr w:type="gramEnd"/>
       <w:r>
         <w:rPr>
+          <w:strike/>
           <w:highlight w:val="yellow"/>
         </w:rPr>
         <w:t xml:space="preserve"> a metric versus a method of preparing the data for classification?</w:t>
       </w:r>
       <w:r>
+        <w:rPr>
+          <w:strike/>
+        </w:rPr>
         <w:t xml:space="preserve"> - Choose and </w:t>
       </w:r>
       <w:r>
+        <w:rPr>
+          <w:strike/>
+        </w:rPr>
         <w:lastRenderedPageBreak/>
         <w:t>explain your evaluation metrics that you will use (i.e., accuracy, precision, recall, F-measure, or any metric we have discussed).</w:t>
       </w:r>
     </w:p>
     <w:p>
-      <w:proofErr w:type="gramStart"/>
-      <w:r>
-        <w:rPr>
+      <w:pPr>
+        <w:rPr>
+          <w:strike/>
+        </w:rPr>
+      </w:pPr>
+      <w:proofErr w:type="gramStart"/>
+      <w:r>
+        <w:rPr>
+          <w:strike/>
           <w:highlight w:val="lightGray"/>
         </w:rPr>
         <w:t>Action(</w:t>
@@ -1279,19 +1336,15 @@
       <w:proofErr w:type="gramEnd"/>
       <w:r>
         <w:rPr>
-          <w:highlight w:val="lightGray"/>
-        </w:rPr>
-        <w:t xml:space="preserve">Thad): </w:t>
-      </w:r>
-      <w:r>
-        <w:rPr>
-          <w:highlight w:val="lightGray"/>
-        </w:rPr>
-        <w:t xml:space="preserve">Update metrics text. Remove K-Fold </w:t>
-      </w:r>
-      <w:proofErr w:type="gramStart"/>
-      <w:r>
-        <w:rPr>
+          <w:strike/>
+          <w:highlight w:val="lightGray"/>
+        </w:rPr>
+        <w:t xml:space="preserve">Thad): Update metrics text. Remove K-Fold </w:t>
+      </w:r>
+      <w:proofErr w:type="gramStart"/>
+      <w:r>
+        <w:rPr>
+          <w:strike/>
           <w:highlight w:val="lightGray"/>
         </w:rPr>
         <w:t>CV</w:t>
@@ -1299,6 +1352,7 @@
       <w:proofErr w:type="gramEnd"/>
       <w:r>
         <w:rPr>
+          <w:strike/>
           <w:highlight w:val="lightGray"/>
         </w:rPr>
         <w:t xml:space="preserve"> and F1 Score. Bolster the other </w:t>
@@ -1306,6 +1360,7 @@
       <w:proofErr w:type="gramStart"/>
       <w:r>
         <w:rPr>
+          <w:strike/>
           <w:highlight w:val="lightGray"/>
         </w:rPr>
         <w:t>3</w:t>
@@ -1313,6 +1368,7 @@
       <w:proofErr w:type="gramEnd"/>
       <w:r>
         <w:rPr>
+          <w:strike/>
           <w:highlight w:val="lightGray"/>
         </w:rPr>
         <w:t>.</w:t>
@@ -1327,6 +1383,7 @@
           <w:rFonts w:ascii="Helvetica" w:eastAsia="Times New Roman" w:hAnsi="Helvetica" w:cs="Helvetica"/>
           <w:b/>
           <w:bCs/>
+          <w:strike/>
           <w:color w:val="000000"/>
           <w:sz w:val="21"/>
           <w:szCs w:val="21"/>
@@ -1337,11 +1394,57 @@
           <w:rFonts w:ascii="Helvetica" w:eastAsia="Times New Roman" w:hAnsi="Helvetica" w:cs="Helvetica"/>
           <w:b/>
           <w:bCs/>
+          <w:strike/>
           <w:color w:val="000000"/>
           <w:sz w:val="21"/>
           <w:szCs w:val="21"/>
         </w:rPr>
         <w:t>2.1 EVALUATION METRICS </w:t>
+      </w:r>
+    </w:p>
+    <w:p>
+      <w:pPr>
+        <w:shd w:val="clear" w:color="auto" w:fill="FFFFFF"/>
+        <w:spacing w:before="240" w:after="0" w:line="240" w:lineRule="auto"/>
+        <w:rPr>
+          <w:rFonts w:ascii="Helvetica" w:eastAsia="Times New Roman" w:hAnsi="Helvetica" w:cs="Helvetica"/>
+          <w:strike/>
+          <w:color w:val="000000"/>
+          <w:sz w:val="21"/>
+          <w:szCs w:val="21"/>
+        </w:rPr>
+      </w:pPr>
+      <w:r>
+        <w:rPr>
+          <w:rFonts w:ascii="Helvetica" w:eastAsia="Times New Roman" w:hAnsi="Helvetica" w:cs="Helvetica"/>
+          <w:strike/>
+          <w:color w:val="000000"/>
+          <w:sz w:val="21"/>
+          <w:szCs w:val="21"/>
+        </w:rPr>
+        <w:t xml:space="preserve">[10 points] Choose and explain your evaluation metrics that you will use (i.e., accuracy, precision, recall, F-measure, or any metric we have discussed). Why are the measure(s) </w:t>
+      </w:r>
+      <w:proofErr w:type="gramStart"/>
+      <w:r>
+        <w:rPr>
+          <w:rFonts w:ascii="Helvetica" w:eastAsia="Times New Roman" w:hAnsi="Helvetica" w:cs="Helvetica"/>
+          <w:strike/>
+          <w:color w:val="000000"/>
+          <w:sz w:val="21"/>
+          <w:szCs w:val="21"/>
+        </w:rPr>
+        <w:t>appropriate for</w:t>
+      </w:r>
+      <w:proofErr w:type="gramEnd"/>
+      <w:r>
+        <w:rPr>
+          <w:rFonts w:ascii="Helvetica" w:eastAsia="Times New Roman" w:hAnsi="Helvetica" w:cs="Helvetica"/>
+          <w:strike/>
+          <w:color w:val="000000"/>
+          <w:sz w:val="21"/>
+          <w:szCs w:val="21"/>
+        </w:rPr>
+        <w:t xml:space="preserve"> analyzing the results of your modeling? Give a detailed explanation backing up any assertions.</w:t>
       </w:r>
     </w:p>
     <w:p>
@@ -1355,121 +1458,83 @@
           <w:szCs w:val="21"/>
         </w:rPr>
       </w:pPr>
-      <w:r>
-        <w:rPr>
-          <w:rFonts w:ascii="Helvetica" w:eastAsia="Times New Roman" w:hAnsi="Helvetica" w:cs="Helvetica"/>
-          <w:color w:val="000000"/>
-          <w:sz w:val="21"/>
-          <w:szCs w:val="21"/>
-        </w:rPr>
-        <w:t xml:space="preserve">[10 points] Choose and explain your evaluation metrics that you will use (i.e., accuracy, precision, recall, F-measure, or any metric we have discussed). Why are the measure(s) </w:t>
-      </w:r>
-      <w:proofErr w:type="gramStart"/>
-      <w:r>
-        <w:rPr>
-          <w:rFonts w:ascii="Helvetica" w:eastAsia="Times New Roman" w:hAnsi="Helvetica" w:cs="Helvetica"/>
-          <w:color w:val="000000"/>
-          <w:sz w:val="21"/>
-          <w:szCs w:val="21"/>
-        </w:rPr>
-        <w:t>appropriate for</w:t>
-      </w:r>
-      <w:proofErr w:type="gramEnd"/>
-      <w:r>
-        <w:rPr>
-          <w:rFonts w:ascii="Helvetica" w:eastAsia="Times New Roman" w:hAnsi="Helvetica" w:cs="Helvetica"/>
-          <w:color w:val="000000"/>
-          <w:sz w:val="21"/>
-          <w:szCs w:val="21"/>
-        </w:rPr>
-        <w:t xml:space="preserve"> analyzing the results of your modeling? Give a detailed explanation backing up any assertions.</w:t>
-      </w:r>
-    </w:p>
-    <w:p>
-      <w:pPr>
-        <w:shd w:val="clear" w:color="auto" w:fill="FFFFFF"/>
-        <w:spacing w:before="240" w:after="0" w:line="240" w:lineRule="auto"/>
-        <w:rPr>
-          <w:rFonts w:ascii="Helvetica" w:eastAsia="Times New Roman" w:hAnsi="Helvetica" w:cs="Helvetica"/>
-          <w:color w:val="000000"/>
-          <w:sz w:val="21"/>
-          <w:szCs w:val="21"/>
-        </w:rPr>
-      </w:pPr>
-    </w:p>
-    <w:p>
-      <w:pPr>
-        <w:pStyle w:val="NoSpacing"/>
-      </w:pPr>
-      <w:r>
-        <w:t xml:space="preserve">Both response variables (Crime Solved and Perpetrator Demographic) for </w:t>
-      </w:r>
-      <w:r>
-        <w:t>our</w:t>
-      </w:r>
-      <w:r>
-        <w:t xml:space="preserve"> models are categorical. K-fold cross validation (</w:t>
-      </w:r>
-      <w:proofErr w:type="gramStart"/>
-      <w:r>
+    </w:p>
+    <w:p>
+      <w:pPr>
+        <w:pStyle w:val="NoSpacing"/>
+        <w:rPr>
+          <w:strike/>
+        </w:rPr>
+      </w:pPr>
+      <w:r>
+        <w:rPr>
+          <w:strike/>
+        </w:rPr>
+        <w:t>Both response variables (Crime Solved and Perpetrator Demographic) for our models are categorical. K-fold cross validation (</w:t>
+      </w:r>
+      <w:proofErr w:type="gramStart"/>
+      <w:r>
+        <w:rPr>
+          <w:strike/>
+        </w:rPr>
         <w:t>CV</w:t>
       </w:r>
       <w:proofErr w:type="gramEnd"/>
       <w:r>
-        <w:t>) will be used to evaluate the effectiveness of the classification prediction algorithm</w:t>
-      </w:r>
-      <w:r>
-        <w:t>.</w:t>
-      </w:r>
-      <w:r>
-        <w:t xml:space="preserve"> </w:t>
-      </w:r>
-      <w:r>
-        <w:t xml:space="preserve">Cross validation allows for the training and testing datasets to </w:t>
-      </w:r>
-      <w:proofErr w:type="gramStart"/>
-      <w:r>
+        <w:rPr>
+          <w:strike/>
+        </w:rPr>
+        <w:t xml:space="preserve">) will be used to evaluate the effectiveness of the classification prediction algorithm. Cross validation allows for the training and testing datasets to </w:t>
+      </w:r>
+      <w:proofErr w:type="gramStart"/>
+      <w:r>
+        <w:rPr>
+          <w:strike/>
+        </w:rPr>
         <w:t>be separated</w:t>
       </w:r>
       <w:proofErr w:type="gramEnd"/>
       <w:r>
-        <w:t>. This prevents the bias of the training data's accuracy from skewing the true prediction capability of the model.</w:t>
-      </w:r>
-      <w:r>
-        <w:t xml:space="preserve"> When cross validation </w:t>
-      </w:r>
-      <w:proofErr w:type="gramStart"/>
-      <w:r>
+        <w:rPr>
+          <w:strike/>
+        </w:rPr>
+        <w:t xml:space="preserve">. This prevents the bias of the training data's accuracy from skewing the true prediction capability of the model. When cross validation </w:t>
+      </w:r>
+      <w:proofErr w:type="gramStart"/>
+      <w:r>
+        <w:rPr>
+          <w:strike/>
+        </w:rPr>
         <w:t>is performed</w:t>
       </w:r>
       <w:proofErr w:type="gramEnd"/>
       <w:r>
+        <w:rPr>
+          <w:strike/>
+        </w:rPr>
         <w:t>, we take the average from the ten folds.</w:t>
       </w:r>
     </w:p>
     <w:p>
       <w:pPr>
         <w:pStyle w:val="NoSpacing"/>
-      </w:pPr>
-    </w:p>
-    <w:p>
-      <w:pPr>
-        <w:pStyle w:val="NoSpacing"/>
-      </w:pPr>
-      <w:r>
-        <w:t xml:space="preserve">Accuracy, </w:t>
-      </w:r>
-      <w:r>
-        <w:t>Area Under the ROC Curve (ROC AUC) score</w:t>
-      </w:r>
-      <w:r>
-        <w:t>, and Sensitivity &amp; Specificity</w:t>
-      </w:r>
-      <w:r>
-        <w:t xml:space="preserve"> will be measurements used</w:t>
-      </w:r>
-      <w:r>
-        <w:t>.</w:t>
+        <w:rPr>
+          <w:strike/>
+        </w:rPr>
+      </w:pPr>
+    </w:p>
+    <w:p>
+      <w:pPr>
+        <w:pStyle w:val="NoSpacing"/>
+        <w:rPr>
+          <w:strike/>
+        </w:rPr>
+      </w:pPr>
+      <w:r>
+        <w:rPr>
+          <w:strike/>
+        </w:rPr>
+        <w:t>Accuracy, Area Under the ROC Curve (ROC AUC) score, and Sensitivity &amp; Specificity will be measurements used.</w:t>
       </w:r>
     </w:p>
     <w:p>
@@ -1479,42 +1544,42 @@
           <w:ilvl w:val="0"/>
           <w:numId w:val="1"/>
         </w:numPr>
-      </w:pPr>
-      <w:r>
-        <w:t xml:space="preserve">Accuracy will </w:t>
-      </w:r>
-      <w:r>
-        <w:t xml:space="preserve">help </w:t>
-      </w:r>
-      <w:proofErr w:type="gramStart"/>
-      <w:r>
+        <w:rPr>
+          <w:strike/>
+        </w:rPr>
+      </w:pPr>
+      <w:r>
+        <w:rPr>
+          <w:strike/>
+        </w:rPr>
+        <w:t xml:space="preserve">Accuracy will help </w:t>
+      </w:r>
+      <w:proofErr w:type="gramStart"/>
+      <w:r>
+        <w:rPr>
+          <w:strike/>
+        </w:rPr>
         <w:t>determine</w:t>
       </w:r>
       <w:proofErr w:type="gramEnd"/>
       <w:r>
-        <w:t xml:space="preserve"> the model's predicting capabilities. Accuracy </w:t>
-      </w:r>
-      <w:r>
-        <w:t>measures</w:t>
-      </w:r>
-      <w:r>
-        <w:t xml:space="preserve"> the overall % of correctly classified observations, both positive and negative. Our data is </w:t>
-      </w:r>
-      <w:r>
-        <w:t>im</w:t>
-      </w:r>
-      <w:r>
-        <w:t>balanced, so we</w:t>
-      </w:r>
-      <w:r>
-        <w:t xml:space="preserve"> have chosen to include Sensitivity and Specificity as another measurement. Sensitivity and Specificity will help </w:t>
-      </w:r>
-      <w:proofErr w:type="gramStart"/>
-      <w:r>
+        <w:rPr>
+          <w:strike/>
+        </w:rPr>
+        <w:t xml:space="preserve"> the model's predicting capabilities. Accuracy measures the overall % of correctly classified observations, both positive and negative. Our data is imbalanced, so we have chosen to include Sensitivity and Specificity as another measurement. Sensitivity and Specificity will help </w:t>
+      </w:r>
+      <w:proofErr w:type="gramStart"/>
+      <w:r>
+        <w:rPr>
+          <w:strike/>
+        </w:rPr>
         <w:t>identify</w:t>
       </w:r>
       <w:proofErr w:type="gramEnd"/>
       <w:r>
+        <w:rPr>
+          <w:strike/>
+        </w:rPr>
         <w:t xml:space="preserve"> if we’ve received an artificially high accuracy score because observations were classified as the majority.</w:t>
       </w:r>
     </w:p>
@@ -1525,22 +1590,28 @@
           <w:ilvl w:val="0"/>
           <w:numId w:val="1"/>
         </w:numPr>
-      </w:pPr>
-      <w:r>
-        <w:t>Receiver Operating Characteristics</w:t>
-      </w:r>
-      <w:r>
-        <w:t xml:space="preserve"> (ROC)</w:t>
-      </w:r>
-      <w:r>
-        <w:t xml:space="preserve"> curve </w:t>
-      </w:r>
-      <w:proofErr w:type="gramStart"/>
-      <w:r>
+        <w:rPr>
+          <w:strike/>
+        </w:rPr>
+      </w:pPr>
+      <w:r>
+        <w:rPr>
+          <w:strike/>
+        </w:rPr>
+        <w:t xml:space="preserve">Receiver Operating Characteristics (ROC) curve </w:t>
+      </w:r>
+      <w:proofErr w:type="gramStart"/>
+      <w:r>
+        <w:rPr>
+          <w:strike/>
+        </w:rPr>
         <w:t>determines</w:t>
       </w:r>
       <w:proofErr w:type="gramEnd"/>
       <w:r>
+        <w:rPr>
+          <w:strike/>
+        </w:rPr>
         <w:t xml:space="preserve"> the prediction quality with respect to the predictors. This allows the investigator to reduce dimensionality and complexity, while keeping a high-quality model. A healthy ROC curve pushes towards the top-left side both for positive and negative classes. The number that tells us the quality of the curve is the Area Under the ROC Curve (ROC AUC) score. We care about both positive and negative classes equally, thus ROC AUC is a good metric.</w:t>
       </w:r>
     </w:p>
@@ -1551,38 +1622,56 @@
           <w:ilvl w:val="0"/>
           <w:numId w:val="1"/>
         </w:numPr>
-      </w:pPr>
-      <w:r>
+        <w:rPr>
+          <w:strike/>
+        </w:rPr>
+      </w:pPr>
+      <w:r>
+        <w:rPr>
+          <w:strike/>
+        </w:rPr>
         <w:t xml:space="preserve">While accuracy </w:t>
       </w:r>
       <w:proofErr w:type="gramStart"/>
       <w:r>
+        <w:rPr>
+          <w:strike/>
+        </w:rPr>
         <w:t>determines</w:t>
       </w:r>
       <w:proofErr w:type="gramEnd"/>
       <w:r>
+        <w:rPr>
+          <w:strike/>
+        </w:rPr>
         <w:t xml:space="preserve"> the model's overall predictive capabilities. Predicting classes accurately should also </w:t>
       </w:r>
       <w:proofErr w:type="gramStart"/>
       <w:r>
+        <w:rPr>
+          <w:strike/>
+        </w:rPr>
         <w:t>be emphasized</w:t>
       </w:r>
       <w:proofErr w:type="gramEnd"/>
       <w:r>
-        <w:t>. An example would be a skewed dataset which has 80% class A and 20% class B</w:t>
-      </w:r>
-      <w:r>
-        <w:t>, which our homicide data does</w:t>
-      </w:r>
-      <w:r>
-        <w:t xml:space="preserve">. If the model classifies all records as class A, an accuracy of 80% initially appears promising, until realizing that no records will </w:t>
-      </w:r>
-      <w:proofErr w:type="gramStart"/>
-      <w:r>
+        <w:rPr>
+          <w:strike/>
+        </w:rPr>
+        <w:t xml:space="preserve">. An example would be a skewed dataset which has 80% class A and 20% class B, which our homicide data does. If the model classifies all records as class A, an accuracy of 80% initially appears promising, until realizing that no records will </w:t>
+      </w:r>
+      <w:proofErr w:type="gramStart"/>
+      <w:r>
+        <w:rPr>
+          <w:strike/>
+        </w:rPr>
         <w:t>be correctly predicted</w:t>
       </w:r>
       <w:proofErr w:type="gramEnd"/>
       <w:r>
+        <w:rPr>
+          <w:strike/>
+        </w:rPr>
         <w:t xml:space="preserve"> as class B. Sensitivity and specificity will ensure the accuracy of the class distribution.</w:t>
       </w:r>
     </w:p>
@@ -4650,26 +4739,42 @@
     <w:p>
       <w:pPr>
         <w:pStyle w:val="NoSpacing"/>
-      </w:pPr>
-      <w:r>
+        <w:rPr>
+          <w:strike/>
+        </w:rPr>
+      </w:pPr>
+      <w:r>
+        <w:rPr>
+          <w:strike/>
+        </w:rPr>
         <w:t>3. DEPLOYMENT</w:t>
       </w:r>
     </w:p>
     <w:p>
       <w:pPr>
         <w:pStyle w:val="NoSpacing"/>
-      </w:pPr>
-      <w:r>
+        <w:rPr>
+          <w:strike/>
+        </w:rPr>
+      </w:pPr>
+      <w:r>
+        <w:rPr>
+          <w:strike/>
+        </w:rPr>
         <w:t xml:space="preserve">[5 points] </w:t>
       </w:r>
     </w:p>
     <w:p>
       <w:pPr>
         <w:pStyle w:val="NoSpacing"/>
-      </w:pPr>
-      <w:proofErr w:type="gramStart"/>
-      <w:r>
-        <w:rPr>
+        <w:rPr>
+          <w:strike/>
+        </w:rPr>
+      </w:pPr>
+      <w:proofErr w:type="gramStart"/>
+      <w:r>
+        <w:rPr>
+          <w:strike/>
           <w:highlight w:val="yellow"/>
         </w:rPr>
         <w:t>Almost there</w:t>
@@ -4677,24 +4782,35 @@
       <w:proofErr w:type="gramEnd"/>
       <w:r>
         <w:rPr>
+          <w:strike/>
           <w:highlight w:val="yellow"/>
         </w:rPr>
         <w:t xml:space="preserve"> -</w:t>
       </w:r>
       <w:r>
-        <w:t xml:space="preserve"> </w:t>
-      </w:r>
-      <w:r>
+        <w:rPr>
+          <w:strike/>
+        </w:rPr>
+        <w:t xml:space="preserve"> </w:t>
+      </w:r>
+      <w:r>
+        <w:rPr>
+          <w:strike/>
+        </w:rPr>
         <w:t xml:space="preserve">How useful is your model for interested parties (i.e., the companies or organizations that might want to use it for prediction)? </w:t>
       </w:r>
     </w:p>
     <w:p>
       <w:pPr>
         <w:pStyle w:val="NoSpacing"/>
-      </w:pPr>
-      <w:proofErr w:type="gramStart"/>
-      <w:r>
-        <w:rPr>
+        <w:rPr>
+          <w:strike/>
+        </w:rPr>
+      </w:pPr>
+      <w:proofErr w:type="gramStart"/>
+      <w:r>
+        <w:rPr>
+          <w:strike/>
           <w:highlight w:val="yellow"/>
         </w:rPr>
         <w:t>Almost there</w:t>
@@ -4702,24 +4818,35 @@
       <w:proofErr w:type="gramEnd"/>
       <w:r>
         <w:rPr>
+          <w:strike/>
           <w:highlight w:val="yellow"/>
         </w:rPr>
         <w:t xml:space="preserve"> -</w:t>
       </w:r>
       <w:r>
-        <w:t xml:space="preserve"> </w:t>
-      </w:r>
-      <w:r>
+        <w:rPr>
+          <w:strike/>
+        </w:rPr>
+        <w:t xml:space="preserve"> </w:t>
+      </w:r>
+      <w:r>
+        <w:rPr>
+          <w:strike/>
+        </w:rPr>
         <w:t xml:space="preserve">How would you measure the model's value if it was used by these parties? </w:t>
       </w:r>
     </w:p>
     <w:p>
       <w:pPr>
         <w:pStyle w:val="NoSpacing"/>
-      </w:pPr>
-      <w:proofErr w:type="gramStart"/>
-      <w:r>
-        <w:rPr>
+        <w:rPr>
+          <w:strike/>
+        </w:rPr>
+      </w:pPr>
+      <w:proofErr w:type="gramStart"/>
+      <w:r>
+        <w:rPr>
+          <w:strike/>
           <w:highlight w:val="yellow"/>
         </w:rPr>
         <w:t>Almost there</w:t>
@@ -4727,24 +4854,35 @@
       <w:proofErr w:type="gramEnd"/>
       <w:r>
         <w:rPr>
+          <w:strike/>
           <w:highlight w:val="yellow"/>
         </w:rPr>
         <w:t xml:space="preserve"> -</w:t>
       </w:r>
       <w:r>
-        <w:t xml:space="preserve"> </w:t>
-      </w:r>
-      <w:r>
+        <w:rPr>
+          <w:strike/>
+        </w:rPr>
+        <w:t xml:space="preserve"> </w:t>
+      </w:r>
+      <w:r>
+        <w:rPr>
+          <w:strike/>
+        </w:rPr>
         <w:t xml:space="preserve">How would you deploy your model for interested parties? </w:t>
       </w:r>
     </w:p>
     <w:p>
       <w:pPr>
         <w:pStyle w:val="NoSpacing"/>
-      </w:pPr>
-      <w:proofErr w:type="gramStart"/>
-      <w:r>
-        <w:rPr>
+        <w:rPr>
+          <w:strike/>
+        </w:rPr>
+      </w:pPr>
+      <w:proofErr w:type="gramStart"/>
+      <w:r>
+        <w:rPr>
+          <w:strike/>
           <w:highlight w:val="yellow"/>
         </w:rPr>
         <w:t>Almost there</w:t>
@@ -4752,24 +4890,35 @@
       <w:proofErr w:type="gramEnd"/>
       <w:r>
         <w:rPr>
+          <w:strike/>
           <w:highlight w:val="yellow"/>
         </w:rPr>
         <w:t xml:space="preserve"> -</w:t>
       </w:r>
       <w:r>
-        <w:t xml:space="preserve"> </w:t>
-      </w:r>
-      <w:r>
+        <w:rPr>
+          <w:strike/>
+        </w:rPr>
+        <w:t xml:space="preserve"> </w:t>
+      </w:r>
+      <w:r>
+        <w:rPr>
+          <w:strike/>
+        </w:rPr>
         <w:t xml:space="preserve">What other data should be collected? </w:t>
       </w:r>
     </w:p>
     <w:p>
       <w:pPr>
         <w:pStyle w:val="NoSpacing"/>
-      </w:pPr>
-      <w:proofErr w:type="gramStart"/>
-      <w:r>
-        <w:rPr>
+        <w:rPr>
+          <w:strike/>
+        </w:rPr>
+      </w:pPr>
+      <w:proofErr w:type="gramStart"/>
+      <w:r>
+        <w:rPr>
+          <w:strike/>
           <w:highlight w:val="yellow"/>
         </w:rPr>
         <w:t>Almost there</w:t>
@@ -4777,14 +4926,21 @@
       <w:proofErr w:type="gramEnd"/>
       <w:r>
         <w:rPr>
+          <w:strike/>
           <w:highlight w:val="yellow"/>
         </w:rPr>
         <w:t xml:space="preserve"> -</w:t>
       </w:r>
       <w:r>
-        <w:t xml:space="preserve"> </w:t>
-      </w:r>
-      <w:r>
+        <w:rPr>
+          <w:strike/>
+        </w:rPr>
+        <w:t xml:space="preserve"> </w:t>
+      </w:r>
+      <w:r>
+        <w:rPr>
+          <w:strike/>
+        </w:rPr>
         <w:t xml:space="preserve">How often would the model need to be updated, etc.? </w:t>
       </w:r>
     </w:p>
@@ -4794,10 +4950,14 @@
         <w:pBdr>
           <w:bottom w:val="single" w:sz="12" w:space="1" w:color="auto"/>
         </w:pBdr>
-      </w:pPr>
-      <w:proofErr w:type="gramStart"/>
-      <w:r>
-        <w:rPr>
+        <w:rPr>
+          <w:strike/>
+        </w:rPr>
+      </w:pPr>
+      <w:proofErr w:type="gramStart"/>
+      <w:r>
+        <w:rPr>
+          <w:strike/>
           <w:highlight w:val="lightGray"/>
         </w:rPr>
         <w:t>Action(</w:t>
@@ -4805,363 +4965,448 @@
       <w:proofErr w:type="gramEnd"/>
       <w:r>
         <w:rPr>
-          <w:highlight w:val="lightGray"/>
-        </w:rPr>
-        <w:t>Thad</w:t>
-      </w:r>
-      <w:r>
-        <w:rPr>
-          <w:highlight w:val="lightGray"/>
-        </w:rPr>
-        <w:t xml:space="preserve">): </w:t>
-      </w:r>
-      <w:r>
-        <w:rPr>
-          <w:highlight w:val="lightGray"/>
-        </w:rPr>
-        <w:t>Update</w:t>
-      </w:r>
-      <w:r>
-        <w:rPr>
-          <w:highlight w:val="lightGray"/>
-        </w:rPr>
-        <w:t xml:space="preserve"> Deployment</w:t>
-      </w:r>
-    </w:p>
-    <w:p>
-      <w:pPr>
-        <w:pStyle w:val="NoSpacing"/>
-      </w:pPr>
-    </w:p>
-    <w:p>
-      <w:pPr>
-        <w:pStyle w:val="NoSpacing"/>
-      </w:pPr>
-      <w:r>
+          <w:strike/>
+          <w:highlight w:val="lightGray"/>
+        </w:rPr>
+        <w:t>Thad): Update Deployment</w:t>
+      </w:r>
+    </w:p>
+    <w:p>
+      <w:pPr>
+        <w:pStyle w:val="NoSpacing"/>
+        <w:rPr>
+          <w:strike/>
+        </w:rPr>
+      </w:pPr>
+    </w:p>
+    <w:p>
+      <w:pPr>
+        <w:pStyle w:val="NoSpacing"/>
+        <w:rPr>
+          <w:strike/>
+        </w:rPr>
+      </w:pPr>
+      <w:r>
+        <w:rPr>
+          <w:strike/>
+        </w:rPr>
         <w:t xml:space="preserve">How useful is your model for interested parties (i.e., the companies or organizations that might want to use it for prediction)? </w:t>
       </w:r>
     </w:p>
     <w:p>
       <w:pPr>
         <w:pStyle w:val="NoSpacing"/>
-      </w:pPr>
-      <w:r>
+        <w:rPr>
+          <w:strike/>
+        </w:rPr>
+      </w:pPr>
+      <w:r>
+        <w:rPr>
+          <w:strike/>
+        </w:rPr>
         <w:t xml:space="preserve">The FBI and other law enforcement agencies are the parties interested in both of our classification models, as well as the public who may be or have </w:t>
       </w:r>
       <w:proofErr w:type="gramStart"/>
       <w:r>
+        <w:rPr>
+          <w:strike/>
+        </w:rPr>
         <w:t>been affected</w:t>
       </w:r>
       <w:proofErr w:type="gramEnd"/>
       <w:r>
+        <w:rPr>
+          <w:strike/>
+        </w:rPr>
         <w:t xml:space="preserve"> by a homicide. </w:t>
       </w:r>
       <w:proofErr w:type="gramStart"/>
       <w:r>
+        <w:rPr>
+          <w:strike/>
+        </w:rPr>
         <w:t>Many</w:t>
       </w:r>
       <w:proofErr w:type="gramEnd"/>
       <w:r>
+        <w:rPr>
+          <w:strike/>
+        </w:rPr>
         <w:t xml:space="preserve"> homicide cases go </w:t>
       </w:r>
       <w:r>
+        <w:rPr>
+          <w:strike/>
+        </w:rPr>
         <w:lastRenderedPageBreak/>
         <w:t xml:space="preserve">unsolved. Each year, according to the Murder Accountability Project, an estimated ~5000 murderers get away with murder, with the rate increasing to </w:t>
       </w:r>
       <w:proofErr w:type="gramStart"/>
       <w:r>
+        <w:rPr>
+          <w:strike/>
+        </w:rPr>
         <w:t>nearly 1/3</w:t>
       </w:r>
       <w:proofErr w:type="gramEnd"/>
       <w:r>
+        <w:rPr>
+          <w:strike/>
+        </w:rPr>
         <w:t xml:space="preserve"> of the homicides reported. While hundreds of thousands of Americans </w:t>
       </w:r>
       <w:proofErr w:type="gramStart"/>
       <w:r>
+        <w:rPr>
+          <w:strike/>
+        </w:rPr>
         <w:t>are murdered</w:t>
       </w:r>
       <w:proofErr w:type="gramEnd"/>
       <w:r>
+        <w:rPr>
+          <w:strike/>
+        </w:rPr>
         <w:t xml:space="preserve">, many are unaccounted for due to the lack of documentation for failed homicide cases. The ability to predict if a homicide will </w:t>
       </w:r>
       <w:proofErr w:type="gramStart"/>
       <w:r>
+        <w:rPr>
+          <w:strike/>
+        </w:rPr>
         <w:t>be solved</w:t>
       </w:r>
       <w:proofErr w:type="gramEnd"/>
       <w:r>
+        <w:rPr>
+          <w:strike/>
+        </w:rPr>
         <w:t xml:space="preserve"> and being able to classify a perpetrator based on other case attributes are excellent tools for both audiences to use. </w:t>
       </w:r>
     </w:p>
     <w:p>
       <w:pPr>
         <w:pStyle w:val="NoSpacing"/>
-      </w:pPr>
-    </w:p>
-    <w:p>
-      <w:pPr>
-        <w:pStyle w:val="NoSpacing"/>
-      </w:pPr>
-      <w:r>
+        <w:rPr>
+          <w:strike/>
+        </w:rPr>
+      </w:pPr>
+    </w:p>
+    <w:p>
+      <w:pPr>
+        <w:pStyle w:val="NoSpacing"/>
+        <w:rPr>
+          <w:strike/>
+        </w:rPr>
+      </w:pPr>
+      <w:r>
+        <w:rPr>
+          <w:strike/>
+        </w:rPr>
         <w:t xml:space="preserve">How would you measure the model's value if it </w:t>
       </w:r>
       <w:proofErr w:type="gramStart"/>
       <w:r>
+        <w:rPr>
+          <w:strike/>
+        </w:rPr>
         <w:t>was</w:t>
       </w:r>
       <w:proofErr w:type="gramEnd"/>
       <w:r>
+        <w:rPr>
+          <w:strike/>
+        </w:rPr>
         <w:t xml:space="preserve"> used by these parties? </w:t>
       </w:r>
     </w:p>
     <w:p>
       <w:pPr>
         <w:pStyle w:val="NoSpacing"/>
-      </w:pPr>
-      <w:r>
-        <w:t>Accuracy is the best measurement for both models; however, s</w:t>
-      </w:r>
-      <w:r>
-        <w:t xml:space="preserve">ensitivity and </w:t>
-      </w:r>
-      <w:r>
-        <w:t>s</w:t>
-      </w:r>
-      <w:r>
-        <w:t>pecificity</w:t>
-      </w:r>
-      <w:r>
-        <w:t xml:space="preserve"> will help ensure that we do not artificially rely only on accuracy. </w:t>
-      </w:r>
-      <w:r>
-        <w:t xml:space="preserve">Our crime solved/unsolved model needs to error on the side of caution. We do not want to give false hope. We prefer to say a homicide will not </w:t>
-      </w:r>
-      <w:proofErr w:type="gramStart"/>
-      <w:r>
+        <w:rPr>
+          <w:strike/>
+        </w:rPr>
+      </w:pPr>
+      <w:r>
+        <w:rPr>
+          <w:strike/>
+        </w:rPr>
+        <w:t xml:space="preserve">Accuracy is the best measurement for both models; however, sensitivity and specificity will help ensure that we do not artificially rely only on accuracy. Our crime solved/unsolved model needs to error on the side of caution. We do not want to give false hope. We prefer to say a homicide will not </w:t>
+      </w:r>
+      <w:proofErr w:type="gramStart"/>
+      <w:r>
+        <w:rPr>
+          <w:strike/>
+        </w:rPr>
         <w:t>be solved</w:t>
       </w:r>
       <w:proofErr w:type="gramEnd"/>
       <w:r>
+        <w:rPr>
+          <w:strike/>
+        </w:rPr>
         <w:t xml:space="preserve"> and then it gets solved. Versus saying a homicide would </w:t>
       </w:r>
       <w:proofErr w:type="gramStart"/>
       <w:r>
+        <w:rPr>
+          <w:strike/>
+        </w:rPr>
         <w:t>be solved</w:t>
       </w:r>
       <w:proofErr w:type="gramEnd"/>
       <w:r>
+        <w:rPr>
+          <w:strike/>
+        </w:rPr>
         <w:t xml:space="preserve"> and it never gets solved. So, the reduction of false positives needs to </w:t>
       </w:r>
       <w:proofErr w:type="gramStart"/>
       <w:r>
+        <w:rPr>
+          <w:strike/>
+        </w:rPr>
         <w:t>be minimized</w:t>
       </w:r>
       <w:proofErr w:type="gramEnd"/>
       <w:r>
-        <w:t xml:space="preserve">. </w:t>
-      </w:r>
-      <w:r>
-        <w:t>Th</w:t>
-      </w:r>
-      <w:r>
-        <w:t>is</w:t>
-      </w:r>
-      <w:r>
-        <w:t xml:space="preserve"> prediction </w:t>
-      </w:r>
-      <w:r>
-        <w:t xml:space="preserve">is </w:t>
-      </w:r>
-      <w:r>
-        <w:t>based solely on victim data</w:t>
-      </w:r>
-      <w:r>
-        <w:t xml:space="preserve"> and</w:t>
-      </w:r>
-      <w:r>
-        <w:t xml:space="preserve"> could shed light on whether there is a potential bias present in either the investigation or if there is a pattern as to why these homicides are more likely to </w:t>
-      </w:r>
-      <w:proofErr w:type="gramStart"/>
-      <w:r>
+        <w:rPr>
+          <w:strike/>
+        </w:rPr>
+        <w:t xml:space="preserve">. This prediction is based solely on victim data and could shed light on whether there is a potential bias present in either the investigation or if there is a pattern as to why these homicides are more likely to </w:t>
+      </w:r>
+      <w:proofErr w:type="gramStart"/>
+      <w:r>
+        <w:rPr>
+          <w:strike/>
+        </w:rPr>
         <w:t>be solved</w:t>
       </w:r>
       <w:proofErr w:type="gramEnd"/>
       <w:r>
-        <w:t xml:space="preserve">. </w:t>
-      </w:r>
-      <w:r>
-        <w:t xml:space="preserve">We are also overly cautious in classifying a perpetrator, falsely accusing someone, and </w:t>
-      </w:r>
-      <w:proofErr w:type="gramStart"/>
-      <w:r>
-        <w:t xml:space="preserve">possibly </w:t>
-      </w:r>
-      <w:r>
-        <w:t>imprisoning</w:t>
-      </w:r>
-      <w:proofErr w:type="gramEnd"/>
-      <w:r>
-        <w:t xml:space="preserve"> someone innocent would be a failed use of our perpetrator classification model.</w:t>
-      </w:r>
-      <w:r>
-        <w:t xml:space="preserve"> This model is</w:t>
-      </w:r>
-      <w:r>
-        <w:t xml:space="preserve"> based on the victim </w:t>
-      </w:r>
-      <w:r>
-        <w:t xml:space="preserve">and does not have </w:t>
-      </w:r>
-      <w:r>
-        <w:t xml:space="preserve">significant findings, this is also an indicator that the perpetrators do not follow a general profiled trend. </w:t>
-      </w:r>
-    </w:p>
-    <w:p>
-      <w:pPr>
-        <w:pStyle w:val="NoSpacing"/>
-      </w:pPr>
-    </w:p>
-    <w:p>
-      <w:pPr>
-        <w:pStyle w:val="NoSpacing"/>
-      </w:pPr>
-      <w:r>
+        <w:rPr>
+          <w:strike/>
+        </w:rPr>
+        <w:t xml:space="preserve">. We are also overly cautious in classifying a perpetrator, falsely accusing someone, and </w:t>
+      </w:r>
+      <w:proofErr w:type="gramStart"/>
+      <w:r>
+        <w:rPr>
+          <w:strike/>
+        </w:rPr>
+        <w:t>possibly imprisoning</w:t>
+      </w:r>
+      <w:proofErr w:type="gramEnd"/>
+      <w:r>
+        <w:rPr>
+          <w:strike/>
+        </w:rPr>
+        <w:t xml:space="preserve"> someone innocent would be a failed use of our perpetrator classification model. This model is based on the victim and does not have significant findings, this is also an indicator that the perpetrators do not follow a general profiled trend. </w:t>
+      </w:r>
+    </w:p>
+    <w:p>
+      <w:pPr>
+        <w:pStyle w:val="NoSpacing"/>
+        <w:rPr>
+          <w:strike/>
+        </w:rPr>
+      </w:pPr>
+    </w:p>
+    <w:p>
+      <w:pPr>
+        <w:pStyle w:val="NoSpacing"/>
+        <w:rPr>
+          <w:strike/>
+        </w:rPr>
+      </w:pPr>
+      <w:r>
+        <w:rPr>
+          <w:strike/>
+        </w:rPr>
         <w:t xml:space="preserve">How would you deploy your model for interested parties? </w:t>
       </w:r>
     </w:p>
     <w:p>
       <w:pPr>
         <w:pStyle w:val="NoSpacing"/>
-      </w:pPr>
-      <w:r>
+        <w:rPr>
+          <w:strike/>
+        </w:rPr>
+      </w:pPr>
+      <w:r>
+        <w:rPr>
+          <w:strike/>
+        </w:rPr>
         <w:t xml:space="preserve">The best way of deploying the model is through an application that accepts a case number as input. The case number would then need to </w:t>
       </w:r>
       <w:proofErr w:type="gramStart"/>
       <w:r>
+        <w:rPr>
+          <w:strike/>
+        </w:rPr>
         <w:t>be connected</w:t>
       </w:r>
       <w:proofErr w:type="gramEnd"/>
       <w:r>
+        <w:rPr>
+          <w:strike/>
+        </w:rPr>
         <w:t xml:space="preserve"> to a source that returns case attributes that align with the models. If the interested party wanted to check if a case would </w:t>
       </w:r>
       <w:proofErr w:type="gramStart"/>
       <w:r>
+        <w:rPr>
+          <w:strike/>
+        </w:rPr>
         <w:t>be solved</w:t>
       </w:r>
       <w:proofErr w:type="gramEnd"/>
       <w:r>
+        <w:rPr>
+          <w:strike/>
+        </w:rPr>
         <w:t xml:space="preserve"> or go unsolved, they would receive a YES/NO response along with a percentage of accuracy. If the interested party wanted to look for a profile for a potential perpetrator, then they would receive the perpetrators age, sex, race, and ethnicity, along with an accuracy percentage. There are chances that </w:t>
       </w:r>
       <w:proofErr w:type="gramStart"/>
       <w:r>
+        <w:rPr>
+          <w:strike/>
+        </w:rPr>
         <w:t>some of</w:t>
       </w:r>
       <w:proofErr w:type="gramEnd"/>
       <w:r>
+        <w:rPr>
+          <w:strike/>
+        </w:rPr>
         <w:t xml:space="preserve"> the perpetrator’s attributes could be unknown. The potential perpetrator model could </w:t>
       </w:r>
       <w:proofErr w:type="gramStart"/>
       <w:r>
+        <w:rPr>
+          <w:strike/>
+        </w:rPr>
         <w:t>be used</w:t>
       </w:r>
       <w:proofErr w:type="gramEnd"/>
       <w:r>
+        <w:rPr>
+          <w:strike/>
+        </w:rPr>
         <w:t xml:space="preserve"> at the onset of a new homicide or the reopening of a cold case.</w:t>
       </w:r>
     </w:p>
     <w:p>
       <w:pPr>
         <w:pStyle w:val="NoSpacing"/>
-      </w:pPr>
-    </w:p>
-    <w:p>
-      <w:pPr>
-        <w:pStyle w:val="NoSpacing"/>
-      </w:pPr>
-      <w:r>
+        <w:rPr>
+          <w:strike/>
+        </w:rPr>
+      </w:pPr>
+    </w:p>
+    <w:p>
+      <w:pPr>
+        <w:pStyle w:val="NoSpacing"/>
+        <w:rPr>
+          <w:strike/>
+        </w:rPr>
+      </w:pPr>
+      <w:r>
+        <w:rPr>
+          <w:strike/>
+        </w:rPr>
         <w:t xml:space="preserve">What other data should </w:t>
       </w:r>
       <w:proofErr w:type="gramStart"/>
       <w:r>
+        <w:rPr>
+          <w:strike/>
+        </w:rPr>
         <w:t>be collected</w:t>
       </w:r>
       <w:proofErr w:type="gramEnd"/>
       <w:r>
+        <w:rPr>
+          <w:strike/>
+        </w:rPr>
         <w:t xml:space="preserve">? </w:t>
       </w:r>
     </w:p>
     <w:p>
       <w:pPr>
         <w:pStyle w:val="NoSpacing"/>
-      </w:pPr>
-      <w:r>
-        <w:t>More data concerning homicide</w:t>
-      </w:r>
-      <w:r>
-        <w:t>s</w:t>
-      </w:r>
-      <w:r>
-        <w:t xml:space="preserve"> may </w:t>
-      </w:r>
-      <w:proofErr w:type="gramStart"/>
-      <w:r>
+        <w:rPr>
+          <w:strike/>
+        </w:rPr>
+      </w:pPr>
+      <w:r>
+        <w:rPr>
+          <w:strike/>
+        </w:rPr>
+        <w:t xml:space="preserve">More data concerning homicides may </w:t>
+      </w:r>
+      <w:proofErr w:type="gramStart"/>
+      <w:r>
+        <w:rPr>
+          <w:strike/>
+        </w:rPr>
         <w:t>be added</w:t>
       </w:r>
       <w:proofErr w:type="gramEnd"/>
       <w:r>
-        <w:t xml:space="preserve"> to find if there are other attributes which may lead to potential suspects for </w:t>
-      </w:r>
-      <w:r>
-        <w:t>the perpetrator profiling model (</w:t>
-      </w:r>
-      <w:r>
-        <w:t>classification 2</w:t>
-      </w:r>
-      <w:r>
-        <w:t>)</w:t>
-      </w:r>
-      <w:r>
-        <w:t xml:space="preserve">. In addition, for </w:t>
-      </w:r>
-      <w:r>
-        <w:t>case solved/unsolved model (</w:t>
-      </w:r>
-      <w:r>
-        <w:t>classification 1</w:t>
-      </w:r>
-      <w:r>
-        <w:t>)</w:t>
-      </w:r>
-      <w:r>
-        <w:t xml:space="preserve">, investigator traits and population data may </w:t>
-      </w:r>
-      <w:proofErr w:type="gramStart"/>
-      <w:r>
+        <w:rPr>
+          <w:strike/>
+        </w:rPr>
+        <w:t xml:space="preserve"> to find if there are other attributes which may lead to potential suspects for the perpetrator profiling model (classification 2). In addition, for case solved/unsolved model (classification 1), investigator traits and population data may </w:t>
+      </w:r>
+      <w:proofErr w:type="gramStart"/>
+      <w:r>
+        <w:rPr>
+          <w:strike/>
+        </w:rPr>
         <w:t>be added</w:t>
       </w:r>
       <w:proofErr w:type="gramEnd"/>
       <w:r>
+        <w:rPr>
+          <w:strike/>
+        </w:rPr>
         <w:t xml:space="preserve"> to be applied for finding potentially successful investigators and shed light on why bias in populations may exist.</w:t>
       </w:r>
     </w:p>
     <w:p>
       <w:pPr>
         <w:pStyle w:val="NoSpacing"/>
-      </w:pPr>
-    </w:p>
-    <w:p>
-      <w:pPr>
-        <w:pStyle w:val="NoSpacing"/>
-      </w:pPr>
-      <w:r>
+        <w:rPr>
+          <w:strike/>
+        </w:rPr>
+      </w:pPr>
+    </w:p>
+    <w:p>
+      <w:pPr>
+        <w:pStyle w:val="NoSpacing"/>
+        <w:rPr>
+          <w:strike/>
+        </w:rPr>
+      </w:pPr>
+      <w:r>
+        <w:rPr>
+          <w:strike/>
+        </w:rPr>
         <w:t xml:space="preserve">How often would the model need to </w:t>
       </w:r>
       <w:proofErr w:type="gramStart"/>
       <w:r>
+        <w:rPr>
+          <w:strike/>
+        </w:rPr>
         <w:t>be updated</w:t>
       </w:r>
       <w:proofErr w:type="gramEnd"/>
       <w:r>
+        <w:rPr>
+          <w:strike/>
+        </w:rPr>
         <w:t xml:space="preserve">, etc.? </w:t>
       </w:r>
     </w:p>
@@ -5171,42 +5416,42 @@
         <w:pBdr>
           <w:bottom w:val="single" w:sz="12" w:space="1" w:color="auto"/>
         </w:pBdr>
-      </w:pPr>
-      <w:r>
-        <w:t>The model</w:t>
-      </w:r>
-      <w:r>
-        <w:t>s</w:t>
-      </w:r>
-      <w:r>
-        <w:t xml:space="preserve"> would need to </w:t>
-      </w:r>
-      <w:proofErr w:type="gramStart"/>
-      <w:r>
+        <w:rPr>
+          <w:strike/>
+        </w:rPr>
+      </w:pPr>
+      <w:r>
+        <w:rPr>
+          <w:strike/>
+        </w:rPr>
+        <w:t xml:space="preserve">The models would need to </w:t>
+      </w:r>
+      <w:proofErr w:type="gramStart"/>
+      <w:r>
+        <w:rPr>
+          <w:strike/>
+        </w:rPr>
         <w:t>be updated</w:t>
       </w:r>
       <w:proofErr w:type="gramEnd"/>
       <w:r>
-        <w:t xml:space="preserve"> each time new </w:t>
-      </w:r>
-      <w:r>
-        <w:t xml:space="preserve">homicide </w:t>
-      </w:r>
-      <w:r>
-        <w:t xml:space="preserve">data is </w:t>
-      </w:r>
-      <w:r>
-        <w:t>collected. This will</w:t>
-      </w:r>
-      <w:r>
-        <w:t xml:space="preserve"> ensure the model is up to date with the latest information. Since the model is a machine learning model, the added data will also allow the model to become more </w:t>
-      </w:r>
-      <w:proofErr w:type="gramStart"/>
-      <w:r>
+        <w:rPr>
+          <w:strike/>
+        </w:rPr>
+        <w:t xml:space="preserve"> each time new homicide data is collected. This will ensure the model is up to date with the latest information. Since the model is a machine learning model, the added data will also allow the model to become more </w:t>
+      </w:r>
+      <w:proofErr w:type="gramStart"/>
+      <w:r>
+        <w:rPr>
+          <w:strike/>
+        </w:rPr>
         <w:t>accurate</w:t>
       </w:r>
       <w:proofErr w:type="gramEnd"/>
       <w:r>
+        <w:rPr>
+          <w:strike/>
+        </w:rPr>
         <w:t xml:space="preserve"> overtime.</w:t>
       </w:r>
     </w:p>

</xml_diff>